<commit_message>
two jsn's integrated - arduino code
.doc updated
</commit_message>
<xml_diff>
--- a/DiplomaThesis/DiplomaThesis.docx
+++ b/DiplomaThesis/DiplomaThesis.docx
@@ -149,14 +149,29 @@
         </w:rPr>
         <w:t>Sound properties</w:t>
       </w:r>
-    </w:p>
-    <w:p>
-      <w:pPr>
+      <w:r>
+        <w:rPr>
+          <w:sz w:val="32"/>
+          <w:szCs w:val="32"/>
+        </w:rPr>
+        <w:t xml:space="preserve"> </w:t>
+      </w:r>
+      <w:r>
         <w:rPr>
           <w:color w:val="FF0000"/>
           <w:sz w:val="32"/>
           <w:szCs w:val="32"/>
         </w:rPr>
+        <w:t>missing figure</w:t>
+      </w:r>
+    </w:p>
+    <w:p>
+      <w:pPr>
+        <w:rPr>
+          <w:color w:val="FF0000"/>
+          <w:sz w:val="32"/>
+          <w:szCs w:val="32"/>
+        </w:rPr>
       </w:pPr>
       <w:r>
         <w:rPr>
@@ -187,16 +202,7 @@
           <w:szCs w:val="32"/>
         </w:rPr>
         <w:tab/>
-        <w:t>HC-SR04</w:t>
-      </w:r>
-      <w:bookmarkStart w:id="0" w:name="_GoBack"/>
-      <w:bookmarkEnd w:id="0"/>
-      <w:r>
-        <w:rPr>
-          <w:sz w:val="32"/>
-          <w:szCs w:val="32"/>
-        </w:rPr>
-        <w:t xml:space="preserve"> vs JSN-SR04T </w:t>
+        <w:t xml:space="preserve">HC-SR04 vs JSN-SR04T </w:t>
       </w:r>
       <w:r>
         <w:rPr>
@@ -219,6 +225,78 @@
           <w:sz w:val="32"/>
           <w:szCs w:val="32"/>
         </w:rPr>
+        <w:t xml:space="preserve">JSN-SR04T </w:t>
+      </w:r>
+      <w:r>
+        <w:rPr>
+          <w:sz w:val="32"/>
+          <w:szCs w:val="32"/>
+        </w:rPr>
+        <w:t>Two</w:t>
+      </w:r>
+      <w:r>
+        <w:rPr>
+          <w:sz w:val="32"/>
+          <w:szCs w:val="32"/>
+        </w:rPr>
+        <w:t xml:space="preserve"> Modules</w:t>
+      </w:r>
+      <w:r>
+        <w:rPr>
+          <w:sz w:val="32"/>
+          <w:szCs w:val="32"/>
+        </w:rPr>
+        <w:t>’</w:t>
+      </w:r>
+      <w:r>
+        <w:rPr>
+          <w:sz w:val="32"/>
+          <w:szCs w:val="32"/>
+        </w:rPr>
+        <w:t xml:space="preserve"> Integrat</w:t>
+      </w:r>
+      <w:r>
+        <w:rPr>
+          <w:sz w:val="32"/>
+          <w:szCs w:val="32"/>
+        </w:rPr>
+        <w:t>ion</w:t>
+      </w:r>
+      <w:r>
+        <w:rPr>
+          <w:sz w:val="32"/>
+          <w:szCs w:val="32"/>
+        </w:rPr>
+        <w:t xml:space="preserve"> on Arduino Uno</w:t>
+      </w:r>
+      <w:r>
+        <w:rPr>
+          <w:sz w:val="32"/>
+          <w:szCs w:val="32"/>
+        </w:rPr>
+        <w:br/>
+      </w:r>
+      <w:r>
+        <w:rPr>
+          <w:color w:val="FF0000"/>
+          <w:sz w:val="32"/>
+          <w:szCs w:val="32"/>
+        </w:rPr>
+        <w:t>missing figure</w:t>
+      </w:r>
+    </w:p>
+    <w:p>
+      <w:pPr>
+        <w:rPr>
+          <w:sz w:val="32"/>
+          <w:szCs w:val="32"/>
+        </w:rPr>
+      </w:pPr>
+      <w:r>
+        <w:rPr>
+          <w:sz w:val="32"/>
+          <w:szCs w:val="32"/>
+        </w:rPr>
         <w:t xml:space="preserve">Submersible vs </w:t>
       </w:r>
       <w:proofErr w:type="spellStart"/>
@@ -227,7 +305,14 @@
           <w:sz w:val="32"/>
           <w:szCs w:val="32"/>
         </w:rPr>
-        <w:t>Immersible</w:t>
+        <w:t>Imm</w:t>
+      </w:r>
+      <w:r>
+        <w:rPr>
+          <w:sz w:val="32"/>
+          <w:szCs w:val="32"/>
+        </w:rPr>
+        <w:t>ersible</w:t>
       </w:r>
       <w:proofErr w:type="spellEnd"/>
       <w:r>
@@ -375,6 +460,7 @@
           <w:sz w:val="32"/>
           <w:szCs w:val="32"/>
         </w:rPr>
+        <w:lastRenderedPageBreak/>
         <w:tab/>
         <w:t xml:space="preserve">Essential Parts </w:t>
       </w:r>
@@ -439,6 +525,21 @@
           <w:szCs w:val="32"/>
         </w:rPr>
         <w:t>Sound properties</w:t>
+      </w:r>
+      <w:r>
+        <w:rPr>
+          <w:sz w:val="32"/>
+          <w:szCs w:val="32"/>
+        </w:rPr>
+        <w:t xml:space="preserve"> </w:t>
+      </w:r>
+      <w:r>
+        <w:rPr>
+          <w:color w:val="FF0000"/>
+          <w:sz w:val="32"/>
+          <w:szCs w:val="32"/>
+        </w:rPr>
+        <w:t>missing figure</w:t>
       </w:r>
       <w:r>
         <w:rPr>
@@ -1071,6 +1172,7 @@
           <w:sz w:val="24"/>
           <w:szCs w:val="24"/>
         </w:rPr>
+        <w:lastRenderedPageBreak/>
         <w:t>8000m. Figure 2.2 displays how the speed of sound changes with temperature</w:t>
       </w:r>
     </w:p>
@@ -1135,7 +1237,6 @@
           <w:sz w:val="24"/>
           <w:szCs w:val="24"/>
         </w:rPr>
-        <w:lastRenderedPageBreak/>
         <w:t>from</w:t>
       </w:r>
       <w:proofErr w:type="gramEnd"/>
@@ -1165,6 +1266,130 @@
     <w:p>
       <w:pPr>
         <w:rPr>
+          <w:sz w:val="28"/>
+          <w:szCs w:val="28"/>
+        </w:rPr>
+      </w:pPr>
+      <w:proofErr w:type="gramStart"/>
+      <w:r>
+        <w:rPr>
+          <w:color w:val="9BBB59" w:themeColor="accent3"/>
+          <w:sz w:val="28"/>
+          <w:szCs w:val="28"/>
+        </w:rPr>
+        <w:t>also</w:t>
+      </w:r>
+      <w:proofErr w:type="gramEnd"/>
+      <w:r>
+        <w:rPr>
+          <w:color w:val="9BBB59" w:themeColor="accent3"/>
+          <w:sz w:val="28"/>
+          <w:szCs w:val="28"/>
+        </w:rPr>
+        <w:t xml:space="preserve"> check :</w:t>
+      </w:r>
+    </w:p>
+    <w:p>
+      <w:pPr>
+        <w:rPr>
+          <w:sz w:val="28"/>
+          <w:szCs w:val="28"/>
+        </w:rPr>
+      </w:pPr>
+      <w:hyperlink r:id="rId5" w:history="1">
+        <w:r>
+          <w:rPr>
+            <w:rStyle w:val="-"/>
+            <w:sz w:val="28"/>
+            <w:szCs w:val="28"/>
+          </w:rPr>
+          <w:t>https://en.wikipedia.org/wiki/Speed_of_sound</w:t>
+        </w:r>
+      </w:hyperlink>
+    </w:p>
+    <w:p>
+      <w:pPr>
+        <w:rPr>
+          <w:sz w:val="28"/>
+          <w:szCs w:val="28"/>
+        </w:rPr>
+      </w:pPr>
+      <w:hyperlink r:id="rId6" w:anchor="c1" w:history="1">
+        <w:r>
+          <w:rPr>
+            <w:rStyle w:val="-"/>
+            <w:sz w:val="28"/>
+            <w:szCs w:val="28"/>
+          </w:rPr>
+          <w:t>http://hyperphysics.phy-astr.gsu.edu/hbase/tables/soundv.html#c1</w:t>
+        </w:r>
+      </w:hyperlink>
+    </w:p>
+    <w:p>
+      <w:pPr>
+        <w:rPr>
+          <w:sz w:val="28"/>
+          <w:szCs w:val="28"/>
+        </w:rPr>
+      </w:pPr>
+      <w:hyperlink r:id="rId7" w:history="1">
+        <w:r>
+          <w:rPr>
+            <w:rStyle w:val="-"/>
+            <w:sz w:val="28"/>
+            <w:szCs w:val="28"/>
+          </w:rPr>
+          <w:t>http://hyperphysics.phy-astr.gsu.edu/hbase/sound/souspe2.html</w:t>
+        </w:r>
+      </w:hyperlink>
+    </w:p>
+    <w:p>
+      <w:pPr>
+        <w:rPr>
+          <w:sz w:val="28"/>
+          <w:szCs w:val="28"/>
+        </w:rPr>
+      </w:pPr>
+      <w:hyperlink r:id="rId8" w:history="1">
+        <w:r>
+          <w:rPr>
+            <w:rStyle w:val="-"/>
+            <w:sz w:val="28"/>
+            <w:szCs w:val="28"/>
+          </w:rPr>
+          <w:t>http://www.thermaxxjackets.com/newton-laplace-equation-sound-velocity/</w:t>
+        </w:r>
+      </w:hyperlink>
+    </w:p>
+    <w:p>
+      <w:pPr>
+        <w:rPr>
+          <w:sz w:val="28"/>
+          <w:szCs w:val="28"/>
+        </w:rPr>
+      </w:pPr>
+      <w:hyperlink r:id="rId9" w:history="1">
+        <w:r>
+          <w:rPr>
+            <w:rStyle w:val="-"/>
+            <w:sz w:val="28"/>
+            <w:szCs w:val="28"/>
+          </w:rPr>
+          <w:t>https://www.herrmannultrasonics.com/en-us/what-is-ultrasonic/</w:t>
+        </w:r>
+      </w:hyperlink>
+    </w:p>
+    <w:p>
+      <w:pPr>
+        <w:rPr>
+          <w:sz w:val="28"/>
+          <w:szCs w:val="28"/>
+        </w:rPr>
+      </w:pPr>
+    </w:p>
+    <w:p>
+      <w:pPr>
+        <w:rPr>
           <w:sz w:val="32"/>
           <w:szCs w:val="32"/>
         </w:rPr>
@@ -1201,6 +1426,30 @@
         </w:rPr>
         <w:t>empty</w:t>
       </w:r>
+    </w:p>
+    <w:p>
+      <w:pPr>
+        <w:rPr>
+          <w:sz w:val="24"/>
+          <w:szCs w:val="24"/>
+        </w:rPr>
+      </w:pPr>
+    </w:p>
+    <w:p>
+      <w:pPr>
+        <w:rPr>
+          <w:sz w:val="32"/>
+          <w:szCs w:val="32"/>
+        </w:rPr>
+      </w:pPr>
+    </w:p>
+    <w:p>
+      <w:pPr>
+        <w:rPr>
+          <w:sz w:val="32"/>
+          <w:szCs w:val="32"/>
+        </w:rPr>
+      </w:pPr>
     </w:p>
     <w:p>
       <w:pPr>
@@ -1257,11 +1506,652 @@
           <w:szCs w:val="32"/>
         </w:rPr>
       </w:pPr>
-      <w:r>
-        <w:rPr>
-          <w:sz w:val="32"/>
-          <w:szCs w:val="32"/>
-        </w:rPr>
+    </w:p>
+    <w:p>
+      <w:pPr>
+        <w:rPr>
+          <w:sz w:val="32"/>
+          <w:szCs w:val="32"/>
+        </w:rPr>
+      </w:pPr>
+      <w:r>
+        <w:rPr>
+          <w:sz w:val="32"/>
+          <w:szCs w:val="32"/>
+        </w:rPr>
+        <w:t>JSN-SR04T</w:t>
+      </w:r>
+      <w:r>
+        <w:rPr>
+          <w:sz w:val="32"/>
+          <w:szCs w:val="32"/>
+        </w:rPr>
+        <w:t xml:space="preserve"> Two</w:t>
+      </w:r>
+      <w:r>
+        <w:rPr>
+          <w:sz w:val="32"/>
+          <w:szCs w:val="32"/>
+        </w:rPr>
+        <w:t xml:space="preserve"> Modules</w:t>
+      </w:r>
+      <w:r>
+        <w:rPr>
+          <w:sz w:val="32"/>
+          <w:szCs w:val="32"/>
+        </w:rPr>
+        <w:t>’</w:t>
+      </w:r>
+      <w:r>
+        <w:rPr>
+          <w:sz w:val="32"/>
+          <w:szCs w:val="32"/>
+        </w:rPr>
+        <w:t xml:space="preserve"> Integrat</w:t>
+      </w:r>
+      <w:r>
+        <w:rPr>
+          <w:sz w:val="32"/>
+          <w:szCs w:val="32"/>
+        </w:rPr>
+        <w:t>ion</w:t>
+      </w:r>
+      <w:r>
+        <w:rPr>
+          <w:sz w:val="32"/>
+          <w:szCs w:val="32"/>
+        </w:rPr>
+        <w:t xml:space="preserve"> </w:t>
+      </w:r>
+      <w:r>
+        <w:rPr>
+          <w:sz w:val="32"/>
+          <w:szCs w:val="32"/>
+        </w:rPr>
+        <w:t>on Arduino Uno</w:t>
+      </w:r>
+      <w:r>
+        <w:rPr>
+          <w:sz w:val="32"/>
+          <w:szCs w:val="32"/>
+        </w:rPr>
+        <w:br/>
+      </w:r>
+      <w:r>
+        <w:rPr>
+          <w:color w:val="FF0000"/>
+          <w:sz w:val="32"/>
+          <w:szCs w:val="32"/>
+        </w:rPr>
+        <w:t>missing figure</w:t>
+      </w:r>
+      <w:bookmarkStart w:id="0" w:name="_GoBack"/>
+      <w:bookmarkEnd w:id="0"/>
+    </w:p>
+    <w:p>
+      <w:pPr>
+        <w:rPr>
+          <w:sz w:val="24"/>
+          <w:szCs w:val="24"/>
+        </w:rPr>
+      </w:pPr>
+      <w:r>
+        <w:rPr>
+          <w:sz w:val="24"/>
+          <w:szCs w:val="24"/>
+        </w:rPr>
+        <w:t>Integration of two</w:t>
+      </w:r>
+      <w:r>
+        <w:rPr>
+          <w:sz w:val="24"/>
+          <w:szCs w:val="24"/>
+        </w:rPr>
+        <w:t xml:space="preserve"> </w:t>
+      </w:r>
+      <w:r>
+        <w:rPr>
+          <w:sz w:val="24"/>
+          <w:szCs w:val="24"/>
+        </w:rPr>
+        <w:t>JSN-SR04T</w:t>
+      </w:r>
+      <w:r>
+        <w:rPr>
+          <w:sz w:val="24"/>
+          <w:szCs w:val="24"/>
+        </w:rPr>
+        <w:t xml:space="preserve"> </w:t>
+      </w:r>
+      <w:r>
+        <w:rPr>
+          <w:sz w:val="24"/>
+          <w:szCs w:val="24"/>
+        </w:rPr>
+        <w:t>modules was accomplished successfully on the Arduino Uno Board for scanning</w:t>
+      </w:r>
+      <w:r>
+        <w:rPr>
+          <w:sz w:val="24"/>
+          <w:szCs w:val="24"/>
+        </w:rPr>
+        <w:t xml:space="preserve"> in</w:t>
+      </w:r>
+      <w:r>
+        <w:rPr>
+          <w:sz w:val="24"/>
+          <w:szCs w:val="24"/>
+        </w:rPr>
+        <w:t xml:space="preserve"> </w:t>
+      </w:r>
+      <w:r>
+        <w:rPr>
+          <w:sz w:val="24"/>
+          <w:szCs w:val="24"/>
+        </w:rPr>
+        <w:t>two ax</w:t>
+      </w:r>
+      <w:r>
+        <w:rPr>
+          <w:sz w:val="24"/>
+          <w:szCs w:val="24"/>
+        </w:rPr>
+        <w:t>e</w:t>
+      </w:r>
+      <w:r>
+        <w:rPr>
+          <w:sz w:val="24"/>
+          <w:szCs w:val="24"/>
+        </w:rPr>
+        <w:t>s</w:t>
+      </w:r>
+      <w:r>
+        <w:rPr>
+          <w:sz w:val="24"/>
+          <w:szCs w:val="24"/>
+        </w:rPr>
+        <w:t>.</w:t>
+      </w:r>
+    </w:p>
+    <w:p>
+      <w:pPr>
+        <w:rPr>
+          <w:sz w:val="24"/>
+          <w:szCs w:val="24"/>
+        </w:rPr>
+      </w:pPr>
+      <w:r>
+        <w:rPr>
+          <w:sz w:val="24"/>
+          <w:szCs w:val="24"/>
+        </w:rPr>
+        <w:t xml:space="preserve">They are designed to operate </w:t>
+      </w:r>
+      <w:r>
+        <w:rPr>
+          <w:sz w:val="24"/>
+          <w:szCs w:val="24"/>
+        </w:rPr>
+        <w:t>fixed</w:t>
+      </w:r>
+      <w:r>
+        <w:rPr>
+          <w:sz w:val="24"/>
+          <w:szCs w:val="24"/>
+        </w:rPr>
+        <w:t xml:space="preserve"> on </w:t>
+      </w:r>
+      <w:r>
+        <w:rPr>
+          <w:sz w:val="24"/>
+          <w:szCs w:val="24"/>
+        </w:rPr>
+        <w:t>servo motors</w:t>
+      </w:r>
+      <w:r>
+        <w:rPr>
+          <w:sz w:val="24"/>
+          <w:szCs w:val="24"/>
+        </w:rPr>
+        <w:t>, one scanning horizontally and the second one vertically.</w:t>
+      </w:r>
+    </w:p>
+    <w:p>
+      <w:pPr>
+        <w:rPr>
+          <w:sz w:val="24"/>
+          <w:szCs w:val="24"/>
+        </w:rPr>
+      </w:pPr>
+      <w:r>
+        <w:rPr>
+          <w:sz w:val="24"/>
+          <w:szCs w:val="24"/>
+        </w:rPr>
+        <w:t xml:space="preserve">NOTE: </w:t>
+      </w:r>
+      <w:r>
+        <w:rPr>
+          <w:i/>
+          <w:sz w:val="24"/>
+          <w:szCs w:val="24"/>
+        </w:rPr>
+        <w:t>For</w:t>
+      </w:r>
+      <w:r>
+        <w:rPr>
+          <w:i/>
+          <w:sz w:val="24"/>
+          <w:szCs w:val="24"/>
+        </w:rPr>
+        <w:t xml:space="preserve"> horizontal scanning </w:t>
+      </w:r>
+      <w:r>
+        <w:rPr>
+          <w:i/>
+          <w:sz w:val="24"/>
+          <w:szCs w:val="24"/>
+        </w:rPr>
+        <w:t>the</w:t>
+      </w:r>
+      <w:r>
+        <w:rPr>
+          <w:i/>
+          <w:sz w:val="24"/>
+          <w:szCs w:val="24"/>
+        </w:rPr>
+        <w:t xml:space="preserve"> trigger pin is connected in digital pin 10 in Arduino </w:t>
+      </w:r>
+      <w:r>
+        <w:rPr>
+          <w:i/>
+          <w:sz w:val="24"/>
+          <w:szCs w:val="24"/>
+        </w:rPr>
+        <w:t>while the</w:t>
+      </w:r>
+      <w:r>
+        <w:rPr>
+          <w:i/>
+          <w:sz w:val="24"/>
+          <w:szCs w:val="24"/>
+        </w:rPr>
+        <w:t xml:space="preserve"> echo pin in 11.</w:t>
+      </w:r>
+      <w:r>
+        <w:rPr>
+          <w:i/>
+          <w:sz w:val="24"/>
+          <w:szCs w:val="24"/>
+        </w:rPr>
+        <w:br/>
+      </w:r>
+      <w:r>
+        <w:rPr>
+          <w:i/>
+          <w:sz w:val="24"/>
+          <w:szCs w:val="24"/>
+        </w:rPr>
+        <w:t>For</w:t>
+      </w:r>
+      <w:r>
+        <w:rPr>
+          <w:i/>
+          <w:sz w:val="24"/>
+          <w:szCs w:val="24"/>
+        </w:rPr>
+        <w:t xml:space="preserve"> </w:t>
+      </w:r>
+      <w:r>
+        <w:rPr>
+          <w:i/>
+          <w:sz w:val="24"/>
+          <w:szCs w:val="24"/>
+        </w:rPr>
+        <w:t xml:space="preserve">vertical scanning </w:t>
+      </w:r>
+      <w:r>
+        <w:rPr>
+          <w:i/>
+          <w:sz w:val="24"/>
+          <w:szCs w:val="24"/>
+        </w:rPr>
+        <w:t>the</w:t>
+      </w:r>
+      <w:r>
+        <w:rPr>
+          <w:i/>
+          <w:sz w:val="24"/>
+          <w:szCs w:val="24"/>
+        </w:rPr>
+        <w:t xml:space="preserve"> trigger pin is connected in digital pin </w:t>
+      </w:r>
+      <w:r>
+        <w:rPr>
+          <w:i/>
+          <w:sz w:val="24"/>
+          <w:szCs w:val="24"/>
+        </w:rPr>
+        <w:t>5</w:t>
+      </w:r>
+      <w:r>
+        <w:rPr>
+          <w:i/>
+          <w:sz w:val="24"/>
+          <w:szCs w:val="24"/>
+        </w:rPr>
+        <w:t xml:space="preserve"> in Arduino while </w:t>
+      </w:r>
+      <w:r>
+        <w:rPr>
+          <w:i/>
+          <w:sz w:val="24"/>
+          <w:szCs w:val="24"/>
+        </w:rPr>
+        <w:t>the</w:t>
+      </w:r>
+      <w:r>
+        <w:rPr>
+          <w:i/>
+          <w:sz w:val="24"/>
+          <w:szCs w:val="24"/>
+        </w:rPr>
+        <w:t xml:space="preserve"> echo pin in </w:t>
+      </w:r>
+      <w:r>
+        <w:rPr>
+          <w:i/>
+          <w:sz w:val="24"/>
+          <w:szCs w:val="24"/>
+        </w:rPr>
+        <w:t>6</w:t>
+      </w:r>
+      <w:r>
+        <w:rPr>
+          <w:i/>
+          <w:sz w:val="24"/>
+          <w:szCs w:val="24"/>
+        </w:rPr>
+        <w:t>.</w:t>
+      </w:r>
+      <w:r>
+        <w:rPr>
+          <w:sz w:val="24"/>
+          <w:szCs w:val="24"/>
+        </w:rPr>
+        <w:br/>
+      </w:r>
+      <w:r>
+        <w:rPr>
+          <w:sz w:val="24"/>
+          <w:szCs w:val="24"/>
+        </w:rPr>
+        <w:br/>
+        <w:t xml:space="preserve">It is needed to be taken under consideration that they have to be </w:t>
+      </w:r>
+      <w:r>
+        <w:rPr>
+          <w:sz w:val="24"/>
+          <w:szCs w:val="24"/>
+        </w:rPr>
+        <w:t>close enough to each other in order to achieve</w:t>
+      </w:r>
+      <w:r>
+        <w:rPr>
+          <w:sz w:val="24"/>
+          <w:szCs w:val="24"/>
+        </w:rPr>
+        <w:t xml:space="preserve"> that</w:t>
+      </w:r>
+      <w:r>
+        <w:rPr>
+          <w:sz w:val="24"/>
+          <w:szCs w:val="24"/>
+        </w:rPr>
+        <w:t xml:space="preserve"> </w:t>
+      </w:r>
+      <w:r>
+        <w:rPr>
+          <w:sz w:val="24"/>
+          <w:szCs w:val="24"/>
+        </w:rPr>
+        <w:t xml:space="preserve">the starting </w:t>
+      </w:r>
+      <w:r>
+        <w:rPr>
+          <w:sz w:val="24"/>
+          <w:szCs w:val="24"/>
+        </w:rPr>
+        <w:t xml:space="preserve">scanning </w:t>
+      </w:r>
+      <w:r>
+        <w:rPr>
+          <w:sz w:val="24"/>
+          <w:szCs w:val="24"/>
+        </w:rPr>
+        <w:t>coordinates are the same.</w:t>
+      </w:r>
+    </w:p>
+    <w:p>
+      <w:pPr>
+        <w:rPr>
+          <w:sz w:val="24"/>
+          <w:szCs w:val="24"/>
+        </w:rPr>
+      </w:pPr>
+      <w:r>
+        <w:rPr>
+          <w:sz w:val="24"/>
+          <w:szCs w:val="24"/>
+        </w:rPr>
+        <w:t>The result is totally satisfactory as the maximum proximity which allows accurate measurements is 3cm.</w:t>
+      </w:r>
+      <w:r>
+        <w:rPr>
+          <w:sz w:val="24"/>
+          <w:szCs w:val="24"/>
+        </w:rPr>
+        <w:t xml:space="preserve"> This is acceptable because the scanning range is 18-20 meters</w:t>
+      </w:r>
+      <w:r>
+        <w:rPr>
+          <w:sz w:val="24"/>
+          <w:szCs w:val="24"/>
+        </w:rPr>
+        <w:br/>
+        <w:t>which means that there is a</w:t>
+      </w:r>
+      <w:r>
+        <w:rPr>
+          <w:sz w:val="24"/>
+          <w:szCs w:val="24"/>
+        </w:rPr>
+        <w:t xml:space="preserve"> 0.15% error.</w:t>
+      </w:r>
+      <w:r>
+        <w:rPr>
+          <w:sz w:val="24"/>
+          <w:szCs w:val="24"/>
+        </w:rPr>
+        <w:t xml:space="preserve"> </w:t>
+      </w:r>
+    </w:p>
+    <w:p>
+      <w:pPr>
+        <w:rPr>
+          <w:sz w:val="24"/>
+          <w:szCs w:val="24"/>
+        </w:rPr>
+      </w:pPr>
+    </w:p>
+    <w:p>
+      <w:pPr>
+        <w:rPr>
+          <w:sz w:val="24"/>
+          <w:szCs w:val="24"/>
+        </w:rPr>
+      </w:pPr>
+      <w:r>
+        <w:rPr>
+          <w:sz w:val="24"/>
+          <w:szCs w:val="24"/>
+        </w:rPr>
+        <w:t>The next screenshot</w:t>
+      </w:r>
+      <w:r>
+        <w:rPr>
+          <w:sz w:val="24"/>
+          <w:szCs w:val="24"/>
+        </w:rPr>
+        <w:t xml:space="preserve"> (from Arduino Serial Monitor)</w:t>
+      </w:r>
+      <w:r>
+        <w:rPr>
+          <w:sz w:val="24"/>
+          <w:szCs w:val="24"/>
+        </w:rPr>
+        <w:t xml:space="preserve"> shows measurements taken from these </w:t>
+      </w:r>
+      <w:proofErr w:type="gramStart"/>
+      <w:r>
+        <w:rPr>
+          <w:sz w:val="24"/>
+          <w:szCs w:val="24"/>
+        </w:rPr>
+        <w:t>two ,</w:t>
+      </w:r>
+      <w:proofErr w:type="gramEnd"/>
+      <w:r>
+        <w:rPr>
+          <w:sz w:val="24"/>
+          <w:szCs w:val="24"/>
+        </w:rPr>
+        <w:t xml:space="preserve"> positioned side by side in 3 cm distance , targeting</w:t>
+      </w:r>
+      <w:r>
+        <w:rPr>
+          <w:sz w:val="24"/>
+          <w:szCs w:val="24"/>
+        </w:rPr>
+        <w:t xml:space="preserve"> directly on</w:t>
+      </w:r>
+      <w:r>
+        <w:rPr>
+          <w:sz w:val="24"/>
+          <w:szCs w:val="24"/>
+        </w:rPr>
+        <w:t xml:space="preserve"> a flat surface </w:t>
+      </w:r>
+      <w:r>
+        <w:rPr>
+          <w:sz w:val="24"/>
+          <w:szCs w:val="24"/>
+        </w:rPr>
+        <w:t>.</w:t>
+      </w:r>
+    </w:p>
+    <w:p>
+      <w:pPr>
+        <w:ind w:left="1440" w:firstLine="720"/>
+        <w:rPr>
+          <w:sz w:val="24"/>
+          <w:szCs w:val="24"/>
+        </w:rPr>
+      </w:pPr>
+      <w:r>
+        <w:rPr>
+          <w:noProof/>
+          <w:sz w:val="24"/>
+          <w:szCs w:val="24"/>
+        </w:rPr>
+        <w:lastRenderedPageBreak/>
+        <w:drawing>
+          <wp:inline distT="0" distB="0" distL="0" distR="0">
+            <wp:extent cx="2876952" cy="6897063"/>
+            <wp:effectExtent l="0" t="0" r="0" b="0"/>
+            <wp:docPr id="1" name="Εικόνα 1"/>
+            <wp:cNvGraphicFramePr>
+              <a:graphicFrameLocks xmlns:a="http://schemas.openxmlformats.org/drawingml/2006/main" noChangeAspect="1"/>
+            </wp:cNvGraphicFramePr>
+            <a:graphic xmlns:a="http://schemas.openxmlformats.org/drawingml/2006/main">
+              <a:graphicData uri="http://schemas.openxmlformats.org/drawingml/2006/picture">
+                <pic:pic xmlns:pic="http://schemas.openxmlformats.org/drawingml/2006/picture">
+                  <pic:nvPicPr>
+                    <pic:cNvPr id="0" name="serialmonitor-2jsn's-airtesting.png"/>
+                    <pic:cNvPicPr/>
+                  </pic:nvPicPr>
+                  <pic:blipFill>
+                    <a:blip r:embed="rId10">
+                      <a:extLst>
+                        <a:ext uri="{28A0092B-C50C-407E-A947-70E740481C1C}">
+                          <a14:useLocalDpi xmlns:a14="http://schemas.microsoft.com/office/drawing/2010/main" val="0"/>
+                        </a:ext>
+                      </a:extLst>
+                    </a:blip>
+                    <a:stretch>
+                      <a:fillRect/>
+                    </a:stretch>
+                  </pic:blipFill>
+                  <pic:spPr>
+                    <a:xfrm>
+                      <a:off x="0" y="0"/>
+                      <a:ext cx="2876952" cy="6897063"/>
+                    </a:xfrm>
+                    <a:prstGeom prst="rect">
+                      <a:avLst/>
+                    </a:prstGeom>
+                  </pic:spPr>
+                </pic:pic>
+              </a:graphicData>
+            </a:graphic>
+          </wp:inline>
+        </w:drawing>
+      </w:r>
+    </w:p>
+    <w:p>
+      <w:pPr>
+        <w:rPr>
+          <w:sz w:val="24"/>
+          <w:szCs w:val="24"/>
+        </w:rPr>
+      </w:pPr>
+      <w:r>
+        <w:rPr>
+          <w:sz w:val="24"/>
+          <w:szCs w:val="24"/>
+        </w:rPr>
+        <w:t xml:space="preserve"> </w:t>
+      </w:r>
+    </w:p>
+    <w:p>
+      <w:pPr>
+        <w:rPr>
+          <w:sz w:val="32"/>
+          <w:szCs w:val="32"/>
+        </w:rPr>
+      </w:pPr>
+    </w:p>
+    <w:p>
+      <w:pPr>
+        <w:rPr>
+          <w:sz w:val="32"/>
+          <w:szCs w:val="32"/>
+        </w:rPr>
+      </w:pPr>
+    </w:p>
+    <w:p>
+      <w:pPr>
+        <w:rPr>
+          <w:sz w:val="32"/>
+          <w:szCs w:val="32"/>
+        </w:rPr>
+      </w:pPr>
+      <w:r>
+        <w:rPr>
+          <w:sz w:val="32"/>
+          <w:szCs w:val="32"/>
+        </w:rPr>
+        <w:lastRenderedPageBreak/>
         <w:t xml:space="preserve">Submersible vs </w:t>
       </w:r>
       <w:proofErr w:type="spellStart"/>
@@ -1295,7 +2185,7 @@
           <w:szCs w:val="24"/>
         </w:rPr>
       </w:pPr>
-      <w:hyperlink r:id="rId5" w:history="1">
+      <w:hyperlink r:id="rId11" w:history="1">
         <w:r>
           <w:rPr>
             <w:rStyle w:val="-"/>
@@ -1565,7 +2455,15 @@
           <w:sz w:val="24"/>
           <w:szCs w:val="24"/>
         </w:rPr>
-        <w:t>The Processing Development Environment (PDE) makes it easy to write Processing programs. Programs are written in the Text Editor and started by pressing the Run button. In Processing, a computer program is called a sketch. Sketches are stored in the Sketchbook, which is a folder on your computer.</w:t>
+        <w:t xml:space="preserve">The Processing Development Environment (PDE) makes it easy to write Processing programs. Programs are written in the Text Editor and started by pressing the Run </w:t>
+      </w:r>
+      <w:r>
+        <w:rPr>
+          <w:sz w:val="24"/>
+          <w:szCs w:val="24"/>
+        </w:rPr>
+        <w:lastRenderedPageBreak/>
+        <w:t>button. In Processing, a computer program is called a sketch. Sketches are stored in the Sketchbook, which is a folder on your computer.</w:t>
       </w:r>
     </w:p>
     <w:p>
@@ -1650,7 +2548,6 @@
           <w:sz w:val="24"/>
           <w:szCs w:val="24"/>
         </w:rPr>
-        <w:lastRenderedPageBreak/>
         <w:t>Processing has different programming modes to make it possible to deploy sketches on different platforms and program in different ways. The Java mode is the default. Other programming modes may be downloaded by selecting "Add Mode..." from the menu in the upper-right corner of the PDE.</w:t>
       </w:r>
     </w:p>
@@ -1862,6 +2759,36 @@
       <w:u w:val="single"/>
     </w:rPr>
   </w:style>
+  <w:style w:type="paragraph" w:styleId="a3">
+    <w:name w:val="Balloon Text"/>
+    <w:basedOn w:val="a"/>
+    <w:link w:val="Char"/>
+    <w:uiPriority w:val="99"/>
+    <w:semiHidden/>
+    <w:unhideWhenUsed/>
+    <w:rsid w:val="003B55A6"/>
+    <w:pPr>
+      <w:spacing w:after="0" w:line="240" w:lineRule="auto"/>
+    </w:pPr>
+    <w:rPr>
+      <w:rFonts w:ascii="Tahoma" w:hAnsi="Tahoma" w:cs="Tahoma"/>
+      <w:sz w:val="16"/>
+      <w:szCs w:val="16"/>
+    </w:rPr>
+  </w:style>
+  <w:style w:type="character" w:customStyle="1" w:styleId="Char">
+    <w:name w:val="Κείμενο πλαισίου Char"/>
+    <w:basedOn w:val="a0"/>
+    <w:link w:val="a3"/>
+    <w:uiPriority w:val="99"/>
+    <w:semiHidden/>
+    <w:rsid w:val="003B55A6"/>
+    <w:rPr>
+      <w:rFonts w:ascii="Tahoma" w:hAnsi="Tahoma" w:cs="Tahoma"/>
+      <w:sz w:val="16"/>
+      <w:szCs w:val="16"/>
+    </w:rPr>
+  </w:style>
 </w:styles>
 </file>
 
@@ -2061,6 +2988,36 @@
     <w:rPr>
       <w:color w:val="0000FF" w:themeColor="hyperlink"/>
       <w:u w:val="single"/>
+    </w:rPr>
+  </w:style>
+  <w:style w:type="paragraph" w:styleId="a3">
+    <w:name w:val="Balloon Text"/>
+    <w:basedOn w:val="a"/>
+    <w:link w:val="Char"/>
+    <w:uiPriority w:val="99"/>
+    <w:semiHidden/>
+    <w:unhideWhenUsed/>
+    <w:rsid w:val="003B55A6"/>
+    <w:pPr>
+      <w:spacing w:after="0" w:line="240" w:lineRule="auto"/>
+    </w:pPr>
+    <w:rPr>
+      <w:rFonts w:ascii="Tahoma" w:hAnsi="Tahoma" w:cs="Tahoma"/>
+      <w:sz w:val="16"/>
+      <w:szCs w:val="16"/>
+    </w:rPr>
+  </w:style>
+  <w:style w:type="character" w:customStyle="1" w:styleId="Char">
+    <w:name w:val="Κείμενο πλαισίου Char"/>
+    <w:basedOn w:val="a0"/>
+    <w:link w:val="a3"/>
+    <w:uiPriority w:val="99"/>
+    <w:semiHidden/>
+    <w:rsid w:val="003B55A6"/>
+    <w:rPr>
+      <w:rFonts w:ascii="Tahoma" w:hAnsi="Tahoma" w:cs="Tahoma"/>
+      <w:sz w:val="16"/>
+      <w:szCs w:val="16"/>
     </w:rPr>
   </w:style>
 </w:styles>

</xml_diff>